<commit_message>
update schemes + start assembly drawing
</commit_message>
<xml_diff>
--- a/таблица 2 - соотношение количества входных-выходных сигналов .docx
+++ b/таблица 2 - соотношение количества входных-выходных сигналов .docx
@@ -11,10 +11,14 @@
       </w:tblPr>
       <w:tblGrid>
         <w:gridCol w:w="2978"/>
-        <w:gridCol w:w="2978"/>
-        <w:gridCol w:w="2978"/>
-        <w:gridCol w:w="2976"/>
-        <w:gridCol w:w="2650"/>
+        <w:gridCol w:w="1489"/>
+        <w:gridCol w:w="1489"/>
+        <w:gridCol w:w="1489"/>
+        <w:gridCol w:w="1489"/>
+        <w:gridCol w:w="1488"/>
+        <w:gridCol w:w="1488"/>
+        <w:gridCol w:w="1325"/>
+        <w:gridCol w:w="1325"/>
       </w:tblGrid>
       <w:tr>
         <w:tc>
@@ -30,6 +34,7 @@
         <w:tc>
           <w:tcPr>
             <w:tcW w:w="2978" w:type="dxa"/>
+            <w:gridSpan w:val="2"/>
           </w:tcPr>
           <w:p>
             <w:r>
@@ -46,6 +51,7 @@
         <w:tc>
           <w:tcPr>
             <w:tcW w:w="2978" w:type="dxa"/>
+            <w:gridSpan w:val="2"/>
           </w:tcPr>
           <w:p>
             <w:pPr>
@@ -67,6 +73,7 @@
         <w:tc>
           <w:tcPr>
             <w:tcW w:w="2976" w:type="dxa"/>
+            <w:gridSpan w:val="2"/>
           </w:tcPr>
           <w:p>
             <w:pPr>
@@ -88,6 +95,7 @@
         <w:tc>
           <w:tcPr>
             <w:tcW w:w="2650" w:type="dxa"/>
+            <w:gridSpan w:val="2"/>
           </w:tcPr>
           <w:p>
             <w:pPr>
@@ -112,83 +120,85 @@
           <w:tcPr>
             <w:tcW w:w="2978" w:type="dxa"/>
           </w:tcPr>
-          <w:p>
-            <w:r>
-              <w:t>ПЛК 150</w:t>
-            </w:r>
-          </w:p>
-        </w:tc>
-        <w:tc>
-          <w:tcPr>
-            <w:tcW w:w="2978" w:type="dxa"/>
-          </w:tcPr>
-          <w:p>
-            <w:r>
-              <w:t>6</w:t>
-            </w:r>
-          </w:p>
-        </w:tc>
-        <w:tc>
-          <w:tcPr>
-            <w:tcW w:w="2978" w:type="dxa"/>
-          </w:tcPr>
-          <w:p>
-            <w:r>
-              <w:t>4 э</w:t>
-            </w:r>
-            <w:r>
-              <w:rPr>
-                <w:lang w:val="en-US"/>
-              </w:rPr>
-              <w:t>/</w:t>
-            </w:r>
-            <w:r>
-              <w:t>м</w:t>
-            </w:r>
-            <w:r>
-              <w:rPr>
-                <w:lang w:val="en-US"/>
-              </w:rPr>
-              <w:t xml:space="preserve"> </w:t>
-            </w:r>
-            <w:r>
-              <w:t>реле</w:t>
-            </w:r>
-          </w:p>
-        </w:tc>
-        <w:tc>
-          <w:tcPr>
-            <w:tcW w:w="2976" w:type="dxa"/>
-          </w:tcPr>
-          <w:p>
-            <w:pPr>
-              <w:rPr>
-                <w:lang w:val="en-US"/>
-              </w:rPr>
-            </w:pPr>
-            <w:r>
-              <w:rPr>
-                <w:lang w:val="en-US"/>
-              </w:rPr>
-              <w:t>4</w:t>
-            </w:r>
-          </w:p>
-        </w:tc>
-        <w:tc>
-          <w:tcPr>
-            <w:tcW w:w="2650" w:type="dxa"/>
-          </w:tcPr>
-          <w:p>
-            <w:pPr>
-              <w:rPr>
-                <w:lang w:val="en-US"/>
-              </w:rPr>
-            </w:pPr>
-            <w:r>
-              <w:rPr>
-                <w:lang w:val="en-US"/>
-              </w:rPr>
-              <w:t>2</w:t>
+          <w:p/>
+        </w:tc>
+        <w:tc>
+          <w:tcPr>
+            <w:tcW w:w="1489" w:type="dxa"/>
+          </w:tcPr>
+          <w:p>
+            <w:r>
+              <w:t>По факту</w:t>
+            </w:r>
+          </w:p>
+        </w:tc>
+        <w:tc>
+          <w:tcPr>
+            <w:tcW w:w="1489" w:type="dxa"/>
+          </w:tcPr>
+          <w:p>
+            <w:r>
+              <w:t>В проекте</w:t>
+            </w:r>
+          </w:p>
+        </w:tc>
+        <w:tc>
+          <w:tcPr>
+            <w:tcW w:w="1489" w:type="dxa"/>
+          </w:tcPr>
+          <w:p>
+            <w:r>
+              <w:t>По факту</w:t>
+            </w:r>
+          </w:p>
+        </w:tc>
+        <w:tc>
+          <w:tcPr>
+            <w:tcW w:w="1489" w:type="dxa"/>
+          </w:tcPr>
+          <w:p>
+            <w:r>
+              <w:t>В проекте</w:t>
+            </w:r>
+          </w:p>
+        </w:tc>
+        <w:tc>
+          <w:tcPr>
+            <w:tcW w:w="1488" w:type="dxa"/>
+          </w:tcPr>
+          <w:p>
+            <w:r>
+              <w:t>По факту</w:t>
+            </w:r>
+          </w:p>
+        </w:tc>
+        <w:tc>
+          <w:tcPr>
+            <w:tcW w:w="1488" w:type="dxa"/>
+          </w:tcPr>
+          <w:p>
+            <w:r>
+              <w:t>В проекте</w:t>
+            </w:r>
+          </w:p>
+        </w:tc>
+        <w:tc>
+          <w:tcPr>
+            <w:tcW w:w="1325" w:type="dxa"/>
+          </w:tcPr>
+          <w:p>
+            <w:r>
+              <w:t>По факту</w:t>
+            </w:r>
+          </w:p>
+        </w:tc>
+        <w:tc>
+          <w:tcPr>
+            <w:tcW w:w="1325" w:type="dxa"/>
+          </w:tcPr>
+          <w:p>
+            <w:r>
+              <w:t>В проекте</w:t>
             </w:r>
           </w:p>
         </w:tc>
@@ -200,17 +210,46 @@
           </w:tcPr>
           <w:p>
             <w:r>
-              <w:t>МВ110-220 8АС</w:t>
-            </w:r>
-          </w:p>
-        </w:tc>
-        <w:tc>
-          <w:tcPr>
-            <w:tcW w:w="2978" w:type="dxa"/>
-          </w:tcPr>
-          <w:p>
-            <w:r>
-              <w:t>-</w:t>
+              <w:t>ПЛК 150</w:t>
+            </w:r>
+          </w:p>
+        </w:tc>
+        <w:tc>
+          <w:tcPr>
+            <w:tcW w:w="1489" w:type="dxa"/>
+          </w:tcPr>
+          <w:p>
+            <w:r>
+              <w:t>6</w:t>
+            </w:r>
+          </w:p>
+        </w:tc>
+        <w:tc>
+          <w:tcPr>
+            <w:tcW w:w="1489" w:type="dxa"/>
+          </w:tcPr>
+          <w:p>
+            <w:r>
+              <w:t>3</w:t>
+            </w:r>
+          </w:p>
+        </w:tc>
+        <w:tc>
+          <w:tcPr>
+            <w:tcW w:w="1489" w:type="dxa"/>
+          </w:tcPr>
+          <w:p>
+            <w:r>
+              <w:t>4 э</w:t>
+            </w:r>
+            <w:r>
+              <w:rPr>
+                <w:lang w:val="en-US"/>
+              </w:rPr>
+              <w:t>/</w:t>
+            </w:r>
+            <w:r>
+              <w:t>м</w:t>
             </w:r>
             <w:r>
               <w:rPr>
@@ -218,31 +257,24 @@
               </w:rPr>
               <w:t xml:space="preserve"> </w:t>
             </w:r>
-          </w:p>
-        </w:tc>
-        <w:tc>
-          <w:tcPr>
-            <w:tcW w:w="2978" w:type="dxa"/>
-          </w:tcPr>
-          <w:p>
-            <w:r>
-              <w:t>-</w:t>
-            </w:r>
-          </w:p>
-        </w:tc>
-        <w:tc>
-          <w:tcPr>
-            <w:tcW w:w="2976" w:type="dxa"/>
-          </w:tcPr>
-          <w:p>
-            <w:r>
-              <w:t>8</w:t>
-            </w:r>
-          </w:p>
-        </w:tc>
-        <w:tc>
-          <w:tcPr>
-            <w:tcW w:w="2650" w:type="dxa"/>
+            <w:r>
+              <w:t>реле</w:t>
+            </w:r>
+          </w:p>
+        </w:tc>
+        <w:tc>
+          <w:tcPr>
+            <w:tcW w:w="1489" w:type="dxa"/>
+          </w:tcPr>
+          <w:p>
+            <w:r>
+              <w:t>7</w:t>
+            </w:r>
+          </w:p>
+        </w:tc>
+        <w:tc>
+          <w:tcPr>
+            <w:tcW w:w="1488" w:type="dxa"/>
           </w:tcPr>
           <w:p>
             <w:pPr>
@@ -254,7 +286,45 @@
               <w:rPr>
                 <w:lang w:val="en-US"/>
               </w:rPr>
-              <w:t>-</w:t>
+              <w:t>4</w:t>
+            </w:r>
+          </w:p>
+        </w:tc>
+        <w:tc>
+          <w:tcPr>
+            <w:tcW w:w="1488" w:type="dxa"/>
+          </w:tcPr>
+          <w:p>
+            <w:r>
+              <w:t>1</w:t>
+            </w:r>
+          </w:p>
+        </w:tc>
+        <w:tc>
+          <w:tcPr>
+            <w:tcW w:w="1325" w:type="dxa"/>
+          </w:tcPr>
+          <w:p>
+            <w:pPr>
+              <w:rPr>
+                <w:lang w:val="en-US"/>
+              </w:rPr>
+            </w:pPr>
+            <w:r>
+              <w:rPr>
+                <w:lang w:val="en-US"/>
+              </w:rPr>
+              <w:t>2</w:t>
+            </w:r>
+          </w:p>
+        </w:tc>
+        <w:tc>
+          <w:tcPr>
+            <w:tcW w:w="1325" w:type="dxa"/>
+          </w:tcPr>
+          <w:p>
+            <w:r>
+              <w:t>1</w:t>
             </w:r>
           </w:p>
         </w:tc>
@@ -265,12 +335,120 @@
             <w:tcW w:w="2978" w:type="dxa"/>
           </w:tcPr>
           <w:p>
+            <w:r>
+              <w:t>МВ110-220 8АС</w:t>
+            </w:r>
+          </w:p>
+        </w:tc>
+        <w:tc>
+          <w:tcPr>
+            <w:tcW w:w="1489" w:type="dxa"/>
+          </w:tcPr>
+          <w:p>
+            <w:r>
+              <w:t>-</w:t>
+            </w:r>
+            <w:r>
+              <w:rPr>
+                <w:lang w:val="en-US"/>
+              </w:rPr>
+              <w:t xml:space="preserve"> </w:t>
+            </w:r>
+          </w:p>
+        </w:tc>
+        <w:tc>
+          <w:tcPr>
+            <w:tcW w:w="1489" w:type="dxa"/>
+          </w:tcPr>
+          <w:p>
+            <w:bookmarkStart w:id="0" w:name="_GoBack"/>
+            <w:bookmarkEnd w:id="0"/>
+            <w:r>
+              <w:t>3</w:t>
+            </w:r>
+          </w:p>
+        </w:tc>
+        <w:tc>
+          <w:tcPr>
+            <w:tcW w:w="1489" w:type="dxa"/>
+          </w:tcPr>
+          <w:p>
+            <w:r>
+              <w:t>-</w:t>
+            </w:r>
+          </w:p>
+        </w:tc>
+        <w:tc>
+          <w:tcPr>
+            <w:tcW w:w="1489" w:type="dxa"/>
+          </w:tcPr>
+          <w:p>
+            <w:r>
+              <w:t>7</w:t>
+            </w:r>
+          </w:p>
+        </w:tc>
+        <w:tc>
+          <w:tcPr>
+            <w:tcW w:w="1488" w:type="dxa"/>
+          </w:tcPr>
+          <w:p>
+            <w:r>
+              <w:t>8</w:t>
+            </w:r>
+          </w:p>
+        </w:tc>
+        <w:tc>
+          <w:tcPr>
+            <w:tcW w:w="1488" w:type="dxa"/>
+          </w:tcPr>
+          <w:p>
+            <w:r>
+              <w:t>1</w:t>
+            </w:r>
+          </w:p>
+        </w:tc>
+        <w:tc>
+          <w:tcPr>
+            <w:tcW w:w="1325" w:type="dxa"/>
+          </w:tcPr>
+          <w:p>
             <w:pPr>
               <w:rPr>
                 <w:lang w:val="en-US"/>
               </w:rPr>
             </w:pPr>
             <w:r>
+              <w:rPr>
+                <w:lang w:val="en-US"/>
+              </w:rPr>
+              <w:t>-</w:t>
+            </w:r>
+          </w:p>
+        </w:tc>
+        <w:tc>
+          <w:tcPr>
+            <w:tcW w:w="1325" w:type="dxa"/>
+          </w:tcPr>
+          <w:p>
+            <w:r>
+              <w:t>1</w:t>
+            </w:r>
+          </w:p>
+        </w:tc>
+      </w:tr>
+      <w:tr>
+        <w:tc>
+          <w:tcPr>
+            <w:tcW w:w="2978" w:type="dxa"/>
+          </w:tcPr>
+          <w:p>
+            <w:pPr>
+              <w:rPr>
+                <w:lang w:val="en-US"/>
+              </w:rPr>
+            </w:pPr>
+            <w:r>
               <w:t xml:space="preserve">МУ110 </w:t>
             </w:r>
             <w:r>
@@ -292,7 +470,7 @@
         </w:tc>
         <w:tc>
           <w:tcPr>
-            <w:tcW w:w="2978" w:type="dxa"/>
+            <w:tcW w:w="1489" w:type="dxa"/>
           </w:tcPr>
           <w:p>
             <w:r>
@@ -302,7 +480,17 @@
         </w:tc>
         <w:tc>
           <w:tcPr>
-            <w:tcW w:w="2978" w:type="dxa"/>
+            <w:tcW w:w="1489" w:type="dxa"/>
+          </w:tcPr>
+          <w:p>
+            <w:r>
+              <w:t>3</w:t>
+            </w:r>
+          </w:p>
+        </w:tc>
+        <w:tc>
+          <w:tcPr>
+            <w:tcW w:w="1489" w:type="dxa"/>
           </w:tcPr>
           <w:p>
             <w:r>
@@ -312,7 +500,17 @@
         </w:tc>
         <w:tc>
           <w:tcPr>
-            <w:tcW w:w="2976" w:type="dxa"/>
+            <w:tcW w:w="1489" w:type="dxa"/>
+          </w:tcPr>
+          <w:p>
+            <w:r>
+              <w:t>7</w:t>
+            </w:r>
+          </w:p>
+        </w:tc>
+        <w:tc>
+          <w:tcPr>
+            <w:tcW w:w="1488" w:type="dxa"/>
           </w:tcPr>
           <w:p>
             <w:pPr>
@@ -330,7 +528,17 @@
         </w:tc>
         <w:tc>
           <w:tcPr>
-            <w:tcW w:w="2650" w:type="dxa"/>
+            <w:tcW w:w="1488" w:type="dxa"/>
+          </w:tcPr>
+          <w:p>
+            <w:r>
+              <w:t>1</w:t>
+            </w:r>
+          </w:p>
+        </w:tc>
+        <w:tc>
+          <w:tcPr>
+            <w:tcW w:w="1325" w:type="dxa"/>
           </w:tcPr>
           <w:p>
             <w:pPr>
@@ -343,15 +551,22 @@
                 <w:lang w:val="en-US"/>
               </w:rPr>
               <w:t>-</w:t>
+            </w:r>
+          </w:p>
+        </w:tc>
+        <w:tc>
+          <w:tcPr>
+            <w:tcW w:w="1325" w:type="dxa"/>
+          </w:tcPr>
+          <w:p>
+            <w:r>
+              <w:t>1</w:t>
             </w:r>
           </w:p>
         </w:tc>
       </w:tr>
     </w:tbl>
-    <w:p>
-      <w:bookmarkStart w:id="0" w:name="_GoBack"/>
-      <w:bookmarkEnd w:id="0"/>
-    </w:p>
+    <w:p/>
     <w:sectPr>
       <w:pgSz w:w="16838" w:h="11906" w:orient="landscape"/>
       <w:pgMar w:top="1701" w:right="1134" w:bottom="850" w:left="1134" w:header="708" w:footer="708" w:gutter="0"/>
@@ -1071,7 +1286,7 @@
 </file>
 
 <file path=customXml/itemProps1.xml><?xml version="1.0" encoding="utf-8"?>
-<ds:datastoreItem xmlns:ds="http://schemas.openxmlformats.org/officeDocument/2006/customXml" ds:itemID="{02FFF42A-883E-463F-80C2-08984C9330C0}">
+<ds:datastoreItem xmlns:ds="http://schemas.openxmlformats.org/officeDocument/2006/customXml" ds:itemID="{67537814-3E03-4C3E-86B9-E35022BAFACA}">
   <ds:schemaRefs>
     <ds:schemaRef ds:uri="http://schemas.openxmlformats.org/officeDocument/2006/bibliography"/>
   </ds:schemaRefs>

</xml_diff>